<commit_message>
Una version del Hperblog
</commit_message>
<xml_diff>
--- a/Unidad 1/Clase 18 y 19.docx
+++ b/Unidad 1/Clase 18 y 19.docx
@@ -9,21 +9,8 @@
     </w:p>
     <w:p>
       <w:r>
-        <w:t xml:space="preserve">Clase 18 es una lectura sobre el significado del cambio de la palabra </w:t>
-      </w:r>
-      <w:proofErr w:type="gramStart"/>
-      <w:r>
-        <w:t>master</w:t>
-      </w:r>
-      <w:proofErr w:type="gramEnd"/>
-      <w:r>
-        <w:t xml:space="preserve"> por </w:t>
-      </w:r>
-      <w:proofErr w:type="spellStart"/>
-      <w:r>
-        <w:t>main</w:t>
-      </w:r>
-      <w:proofErr w:type="spellEnd"/>
+        <w:t>Clase 18 es una lectura sobre el significado del cambio de la palabra master por main</w:t>
+      </w:r>
     </w:p>
     <w:p>
       <w:pPr>
@@ -170,29 +157,16 @@
         </w:rPr>
         <w:t>) y ejecutar el comando </w:t>
       </w:r>
-      <w:proofErr w:type="spellStart"/>
-      <w:r>
-        <w:rPr>
-          <w:rFonts w:ascii="Courier New" w:eastAsia="Times New Roman" w:hAnsi="Courier New" w:cs="Courier New"/>
-          <w:color w:val="BECDE3"/>
-          <w:sz w:val="24"/>
-          <w:szCs w:val="24"/>
-          <w:shd w:val="clear" w:color="auto" w:fill="0C1633"/>
-          <w:lang w:eastAsia="es-CO"/>
-        </w:rPr>
-        <w:t>git</w:t>
-      </w:r>
-      <w:proofErr w:type="spellEnd"/>
-      <w:r>
-        <w:rPr>
-          <w:rFonts w:ascii="Courier New" w:eastAsia="Times New Roman" w:hAnsi="Courier New" w:cs="Courier New"/>
-          <w:color w:val="BECDE3"/>
-          <w:sz w:val="24"/>
-          <w:szCs w:val="24"/>
-          <w:shd w:val="clear" w:color="auto" w:fill="0C1633"/>
-          <w:lang w:eastAsia="es-CO"/>
-        </w:rPr>
-        <w:t xml:space="preserve"> clone</w:t>
+      <w:r>
+        <w:rPr>
+          <w:rFonts w:ascii="Courier New" w:eastAsia="Times New Roman" w:hAnsi="Courier New" w:cs="Courier New"/>
+          <w:color w:val="BECDE3"/>
+          <w:sz w:val="24"/>
+          <w:szCs w:val="24"/>
+          <w:shd w:val="clear" w:color="auto" w:fill="0C1633"/>
+          <w:lang w:eastAsia="es-CO"/>
+        </w:rPr>
+        <w:t>git clone</w:t>
       </w:r>
       <w:r>
         <w:rPr>
@@ -278,43 +252,17 @@
         </w:rPr>
         <w:t>Si queremos conectar el repositorio de GitHub con nuestro repositorio local, que creamos usando el comando </w:t>
       </w:r>
-      <w:proofErr w:type="spellStart"/>
-      <w:r>
-        <w:rPr>
-          <w:rFonts w:ascii="Courier New" w:eastAsia="Times New Roman" w:hAnsi="Courier New" w:cs="Courier New"/>
-          <w:color w:val="BECDE3"/>
-          <w:sz w:val="24"/>
-          <w:szCs w:val="24"/>
-          <w:shd w:val="clear" w:color="auto" w:fill="0C1633"/>
-          <w:lang w:eastAsia="es-CO"/>
-        </w:rPr>
-        <w:t>git</w:t>
-      </w:r>
-      <w:proofErr w:type="spellEnd"/>
-      <w:r>
-        <w:rPr>
-          <w:rFonts w:ascii="Courier New" w:eastAsia="Times New Roman" w:hAnsi="Courier New" w:cs="Courier New"/>
-          <w:color w:val="BECDE3"/>
-          <w:sz w:val="24"/>
-          <w:szCs w:val="24"/>
-          <w:shd w:val="clear" w:color="auto" w:fill="0C1633"/>
-          <w:lang w:eastAsia="es-CO"/>
-        </w:rPr>
-        <w:t xml:space="preserve"> </w:t>
-      </w:r>
-      <w:proofErr w:type="spellStart"/>
-      <w:r>
-        <w:rPr>
-          <w:rFonts w:ascii="Courier New" w:eastAsia="Times New Roman" w:hAnsi="Courier New" w:cs="Courier New"/>
-          <w:color w:val="BECDE3"/>
-          <w:sz w:val="24"/>
-          <w:szCs w:val="24"/>
-          <w:shd w:val="clear" w:color="auto" w:fill="0C1633"/>
-          <w:lang w:eastAsia="es-CO"/>
-        </w:rPr>
-        <w:t>init</w:t>
-      </w:r>
-      <w:proofErr w:type="spellEnd"/>
+      <w:r>
+        <w:rPr>
+          <w:rFonts w:ascii="Courier New" w:eastAsia="Times New Roman" w:hAnsi="Courier New" w:cs="Courier New"/>
+          <w:color w:val="BECDE3"/>
+          <w:sz w:val="24"/>
+          <w:szCs w:val="24"/>
+          <w:shd w:val="clear" w:color="auto" w:fill="0C1633"/>
+          <w:lang w:eastAsia="es-CO"/>
+        </w:rPr>
+        <w:t>git init</w:t>
+      </w:r>
       <w:r>
         <w:rPr>
           <w:rFonts w:ascii="Roboto" w:eastAsia="Times New Roman" w:hAnsi="Roboto" w:cs="Times New Roman"/>
@@ -367,20 +315,8 @@
           <w:szCs w:val="24"/>
           <w:lang w:eastAsia="es-CO"/>
         </w:rPr>
-        <w:t xml:space="preserve">Guardar la URL del repositorio de GitHub con el nombre de </w:t>
-      </w:r>
-      <w:proofErr w:type="spellStart"/>
-      <w:r>
-        <w:rPr>
-          <w:rFonts w:ascii="Roboto" w:eastAsia="Times New Roman" w:hAnsi="Roboto" w:cs="Times New Roman"/>
-          <w:color w:val="BECDE3"/>
-          <w:sz w:val="24"/>
-          <w:szCs w:val="24"/>
-          <w:lang w:eastAsia="es-CO"/>
-        </w:rPr>
-        <w:t>origin</w:t>
-      </w:r>
-      <w:proofErr w:type="spellEnd"/>
+        <w:t>Guardar la URL del repositorio de GitHub con el nombre de origin</w:t>
+      </w:r>
     </w:p>
     <w:p>
       <w:pPr>
@@ -413,7 +349,6 @@
           <w:lang w:eastAsia="es-CO"/>
         </w:rPr>
       </w:pPr>
-      <w:proofErr w:type="spellStart"/>
       <w:r>
         <w:rPr>
           <w:rFonts w:ascii="Courier New" w:eastAsia="Times New Roman" w:hAnsi="Courier New" w:cs="Courier New"/>
@@ -423,9 +358,19 @@
           <w:shd w:val="clear" w:color="auto" w:fill="0C1633"/>
           <w:lang w:eastAsia="es-CO"/>
         </w:rPr>
-        <w:t>git</w:t>
-      </w:r>
-      <w:proofErr w:type="spellEnd"/>
+        <w:t xml:space="preserve">git remote </w:t>
+      </w:r>
+      <w:r>
+        <w:rPr>
+          <w:rFonts w:ascii="Courier New" w:eastAsia="Times New Roman" w:hAnsi="Courier New" w:cs="Courier New"/>
+          <w:color w:val="A6E22E"/>
+          <w:sz w:val="21"/>
+          <w:szCs w:val="21"/>
+          <w:shd w:val="clear" w:color="auto" w:fill="0C1633"/>
+          <w:lang w:eastAsia="es-CO"/>
+        </w:rPr>
+        <w:t>add</w:t>
+      </w:r>
       <w:r>
         <w:rPr>
           <w:rFonts w:ascii="Courier New" w:eastAsia="Times New Roman" w:hAnsi="Courier New" w:cs="Courier New"/>
@@ -435,55 +380,7 @@
           <w:shd w:val="clear" w:color="auto" w:fill="0C1633"/>
           <w:lang w:eastAsia="es-CO"/>
         </w:rPr>
-        <w:t xml:space="preserve"> remote </w:t>
-      </w:r>
-      <w:proofErr w:type="spellStart"/>
-      <w:r>
-        <w:rPr>
-          <w:rFonts w:ascii="Courier New" w:eastAsia="Times New Roman" w:hAnsi="Courier New" w:cs="Courier New"/>
-          <w:color w:val="A6E22E"/>
-          <w:sz w:val="21"/>
-          <w:szCs w:val="21"/>
-          <w:shd w:val="clear" w:color="auto" w:fill="0C1633"/>
-          <w:lang w:eastAsia="es-CO"/>
-        </w:rPr>
-        <w:t>add</w:t>
-      </w:r>
-      <w:proofErr w:type="spellEnd"/>
-      <w:r>
-        <w:rPr>
-          <w:rFonts w:ascii="Courier New" w:eastAsia="Times New Roman" w:hAnsi="Courier New" w:cs="Courier New"/>
-          <w:color w:val="FFFFFF"/>
-          <w:sz w:val="21"/>
-          <w:szCs w:val="21"/>
-          <w:shd w:val="clear" w:color="auto" w:fill="0C1633"/>
-          <w:lang w:eastAsia="es-CO"/>
-        </w:rPr>
-        <w:t xml:space="preserve"> </w:t>
-      </w:r>
-      <w:proofErr w:type="spellStart"/>
-      <w:r>
-        <w:rPr>
-          <w:rFonts w:ascii="Courier New" w:eastAsia="Times New Roman" w:hAnsi="Courier New" w:cs="Courier New"/>
-          <w:color w:val="FFFFFF"/>
-          <w:sz w:val="21"/>
-          <w:szCs w:val="21"/>
-          <w:shd w:val="clear" w:color="auto" w:fill="0C1633"/>
-          <w:lang w:eastAsia="es-CO"/>
-        </w:rPr>
-        <w:t>origin</w:t>
-      </w:r>
-      <w:proofErr w:type="spellEnd"/>
-      <w:r>
-        <w:rPr>
-          <w:rFonts w:ascii="Courier New" w:eastAsia="Times New Roman" w:hAnsi="Courier New" w:cs="Courier New"/>
-          <w:color w:val="FFFFFF"/>
-          <w:sz w:val="21"/>
-          <w:szCs w:val="21"/>
-          <w:shd w:val="clear" w:color="auto" w:fill="0C1633"/>
-          <w:lang w:eastAsia="es-CO"/>
-        </w:rPr>
-        <w:t xml:space="preserve"> </w:t>
+        <w:t xml:space="preserve"> origin </w:t>
       </w:r>
       <w:r>
         <w:rPr>
@@ -572,7 +469,6 @@
           <w:lang w:eastAsia="es-CO"/>
         </w:rPr>
       </w:pPr>
-      <w:proofErr w:type="spellStart"/>
       <w:r>
         <w:rPr>
           <w:rFonts w:ascii="Courier New" w:eastAsia="Times New Roman" w:hAnsi="Courier New" w:cs="Courier New"/>
@@ -584,7 +480,6 @@
         </w:rPr>
         <w:t>git</w:t>
       </w:r>
-      <w:proofErr w:type="spellEnd"/>
       <w:r>
         <w:rPr>
           <w:rFonts w:ascii="Courier New" w:eastAsia="Times New Roman" w:hAnsi="Courier New" w:cs="Courier New"/>
@@ -628,7 +523,6 @@
           <w:lang w:eastAsia="es-CO"/>
         </w:rPr>
       </w:pPr>
-      <w:proofErr w:type="spellStart"/>
       <w:r>
         <w:rPr>
           <w:rFonts w:ascii="Courier New" w:eastAsia="Times New Roman" w:hAnsi="Courier New" w:cs="Courier New"/>
@@ -638,19 +532,7 @@
           <w:shd w:val="clear" w:color="auto" w:fill="0C1633"/>
           <w:lang w:eastAsia="es-CO"/>
         </w:rPr>
-        <w:t>git</w:t>
-      </w:r>
-      <w:proofErr w:type="spellEnd"/>
-      <w:r>
-        <w:rPr>
-          <w:rFonts w:ascii="Courier New" w:eastAsia="Times New Roman" w:hAnsi="Courier New" w:cs="Courier New"/>
-          <w:color w:val="FFFFFF"/>
-          <w:sz w:val="21"/>
-          <w:szCs w:val="21"/>
-          <w:shd w:val="clear" w:color="auto" w:fill="0C1633"/>
-          <w:lang w:eastAsia="es-CO"/>
-        </w:rPr>
-        <w:t xml:space="preserve"> remote -v</w:t>
+        <w:t>git remote -v</w:t>
       </w:r>
     </w:p>
     <w:p>
@@ -696,7 +578,6 @@
         </w:rPr>
         <w:t>Traer la versión del repositorio remoto y hacer </w:t>
       </w:r>
-      <w:proofErr w:type="spellStart"/>
       <w:r>
         <w:rPr>
           <w:rFonts w:ascii="Roboto" w:eastAsia="Times New Roman" w:hAnsi="Roboto" w:cs="Times New Roman"/>
@@ -709,7 +590,6 @@
         </w:rPr>
         <w:t>merge</w:t>
       </w:r>
-      <w:proofErr w:type="spellEnd"/>
       <w:r>
         <w:rPr>
           <w:rFonts w:ascii="Roboto" w:eastAsia="Times New Roman" w:hAnsi="Roboto" w:cs="Times New Roman"/>
@@ -720,7 +600,6 @@
         </w:rPr>
         <w:t> para crear un </w:t>
       </w:r>
-      <w:proofErr w:type="spellStart"/>
       <w:r>
         <w:rPr>
           <w:rFonts w:ascii="Roboto" w:eastAsia="Times New Roman" w:hAnsi="Roboto" w:cs="Times New Roman"/>
@@ -733,7 +612,6 @@
         </w:rPr>
         <w:t>commit</w:t>
       </w:r>
-      <w:proofErr w:type="spellEnd"/>
       <w:r>
         <w:rPr>
           <w:rFonts w:ascii="Roboto" w:eastAsia="Times New Roman" w:hAnsi="Roboto" w:cs="Times New Roman"/>
@@ -744,43 +622,17 @@
         </w:rPr>
         <w:t> con los archivos de ambas partes. Podemos usar </w:t>
       </w:r>
-      <w:proofErr w:type="spellStart"/>
-      <w:r>
-        <w:rPr>
-          <w:rFonts w:ascii="Courier New" w:eastAsia="Times New Roman" w:hAnsi="Courier New" w:cs="Courier New"/>
-          <w:color w:val="BECDE3"/>
-          <w:sz w:val="24"/>
-          <w:szCs w:val="24"/>
-          <w:shd w:val="clear" w:color="auto" w:fill="0C1633"/>
-          <w:lang w:eastAsia="es-CO"/>
-        </w:rPr>
-        <w:t>git</w:t>
-      </w:r>
-      <w:proofErr w:type="spellEnd"/>
-      <w:r>
-        <w:rPr>
-          <w:rFonts w:ascii="Courier New" w:eastAsia="Times New Roman" w:hAnsi="Courier New" w:cs="Courier New"/>
-          <w:color w:val="BECDE3"/>
-          <w:sz w:val="24"/>
-          <w:szCs w:val="24"/>
-          <w:shd w:val="clear" w:color="auto" w:fill="0C1633"/>
-          <w:lang w:eastAsia="es-CO"/>
-        </w:rPr>
-        <w:t xml:space="preserve"> </w:t>
-      </w:r>
-      <w:proofErr w:type="spellStart"/>
-      <w:r>
-        <w:rPr>
-          <w:rFonts w:ascii="Courier New" w:eastAsia="Times New Roman" w:hAnsi="Courier New" w:cs="Courier New"/>
-          <w:color w:val="BECDE3"/>
-          <w:sz w:val="24"/>
-          <w:szCs w:val="24"/>
-          <w:shd w:val="clear" w:color="auto" w:fill="0C1633"/>
-          <w:lang w:eastAsia="es-CO"/>
-        </w:rPr>
-        <w:t>fetch</w:t>
-      </w:r>
-      <w:proofErr w:type="spellEnd"/>
+      <w:r>
+        <w:rPr>
+          <w:rFonts w:ascii="Courier New" w:eastAsia="Times New Roman" w:hAnsi="Courier New" w:cs="Courier New"/>
+          <w:color w:val="BECDE3"/>
+          <w:sz w:val="24"/>
+          <w:szCs w:val="24"/>
+          <w:shd w:val="clear" w:color="auto" w:fill="0C1633"/>
+          <w:lang w:eastAsia="es-CO"/>
+        </w:rPr>
+        <w:t>git fetch</w:t>
+      </w:r>
       <w:r>
         <w:rPr>
           <w:rFonts w:ascii="Roboto" w:eastAsia="Times New Roman" w:hAnsi="Roboto" w:cs="Times New Roman"/>
@@ -791,43 +643,17 @@
         </w:rPr>
         <w:t> y </w:t>
       </w:r>
-      <w:proofErr w:type="spellStart"/>
-      <w:r>
-        <w:rPr>
-          <w:rFonts w:ascii="Courier New" w:eastAsia="Times New Roman" w:hAnsi="Courier New" w:cs="Courier New"/>
-          <w:color w:val="BECDE3"/>
-          <w:sz w:val="24"/>
-          <w:szCs w:val="24"/>
-          <w:shd w:val="clear" w:color="auto" w:fill="0C1633"/>
-          <w:lang w:eastAsia="es-CO"/>
-        </w:rPr>
-        <w:t>git</w:t>
-      </w:r>
-      <w:proofErr w:type="spellEnd"/>
-      <w:r>
-        <w:rPr>
-          <w:rFonts w:ascii="Courier New" w:eastAsia="Times New Roman" w:hAnsi="Courier New" w:cs="Courier New"/>
-          <w:color w:val="BECDE3"/>
-          <w:sz w:val="24"/>
-          <w:szCs w:val="24"/>
-          <w:shd w:val="clear" w:color="auto" w:fill="0C1633"/>
-          <w:lang w:eastAsia="es-CO"/>
-        </w:rPr>
-        <w:t xml:space="preserve"> </w:t>
-      </w:r>
-      <w:proofErr w:type="spellStart"/>
-      <w:r>
-        <w:rPr>
-          <w:rFonts w:ascii="Courier New" w:eastAsia="Times New Roman" w:hAnsi="Courier New" w:cs="Courier New"/>
-          <w:color w:val="BECDE3"/>
-          <w:sz w:val="24"/>
-          <w:szCs w:val="24"/>
-          <w:shd w:val="clear" w:color="auto" w:fill="0C1633"/>
-          <w:lang w:eastAsia="es-CO"/>
-        </w:rPr>
-        <w:t>merge</w:t>
-      </w:r>
-      <w:proofErr w:type="spellEnd"/>
+      <w:r>
+        <w:rPr>
+          <w:rFonts w:ascii="Courier New" w:eastAsia="Times New Roman" w:hAnsi="Courier New" w:cs="Courier New"/>
+          <w:color w:val="BECDE3"/>
+          <w:sz w:val="24"/>
+          <w:szCs w:val="24"/>
+          <w:shd w:val="clear" w:color="auto" w:fill="0C1633"/>
+          <w:lang w:eastAsia="es-CO"/>
+        </w:rPr>
+        <w:t>git merge</w:t>
+      </w:r>
       <w:r>
         <w:rPr>
           <w:rFonts w:ascii="Roboto" w:eastAsia="Times New Roman" w:hAnsi="Roboto" w:cs="Times New Roman"/>
@@ -838,43 +664,17 @@
         </w:rPr>
         <w:t> o solo </w:t>
       </w:r>
-      <w:proofErr w:type="spellStart"/>
-      <w:r>
-        <w:rPr>
-          <w:rFonts w:ascii="Courier New" w:eastAsia="Times New Roman" w:hAnsi="Courier New" w:cs="Courier New"/>
-          <w:color w:val="BECDE3"/>
-          <w:sz w:val="24"/>
-          <w:szCs w:val="24"/>
-          <w:shd w:val="clear" w:color="auto" w:fill="0C1633"/>
-          <w:lang w:eastAsia="es-CO"/>
-        </w:rPr>
-        <w:t>git</w:t>
-      </w:r>
-      <w:proofErr w:type="spellEnd"/>
-      <w:r>
-        <w:rPr>
-          <w:rFonts w:ascii="Courier New" w:eastAsia="Times New Roman" w:hAnsi="Courier New" w:cs="Courier New"/>
-          <w:color w:val="BECDE3"/>
-          <w:sz w:val="24"/>
-          <w:szCs w:val="24"/>
-          <w:shd w:val="clear" w:color="auto" w:fill="0C1633"/>
-          <w:lang w:eastAsia="es-CO"/>
-        </w:rPr>
-        <w:t xml:space="preserve"> </w:t>
-      </w:r>
-      <w:proofErr w:type="spellStart"/>
-      <w:r>
-        <w:rPr>
-          <w:rFonts w:ascii="Courier New" w:eastAsia="Times New Roman" w:hAnsi="Courier New" w:cs="Courier New"/>
-          <w:color w:val="BECDE3"/>
-          <w:sz w:val="24"/>
-          <w:szCs w:val="24"/>
-          <w:shd w:val="clear" w:color="auto" w:fill="0C1633"/>
-          <w:lang w:eastAsia="es-CO"/>
-        </w:rPr>
-        <w:t>pull</w:t>
-      </w:r>
-      <w:proofErr w:type="spellEnd"/>
+      <w:r>
+        <w:rPr>
+          <w:rFonts w:ascii="Courier New" w:eastAsia="Times New Roman" w:hAnsi="Courier New" w:cs="Courier New"/>
+          <w:color w:val="BECDE3"/>
+          <w:sz w:val="24"/>
+          <w:szCs w:val="24"/>
+          <w:shd w:val="clear" w:color="auto" w:fill="0C1633"/>
+          <w:lang w:eastAsia="es-CO"/>
+        </w:rPr>
+        <w:t>git pull</w:t>
+      </w:r>
       <w:r>
         <w:rPr>
           <w:rFonts w:ascii="Roboto" w:eastAsia="Times New Roman" w:hAnsi="Roboto" w:cs="Times New Roman"/>
@@ -885,7 +685,6 @@
         </w:rPr>
         <w:t> con el </w:t>
       </w:r>
-      <w:proofErr w:type="spellStart"/>
       <w:r>
         <w:rPr>
           <w:rFonts w:ascii="Roboto" w:eastAsia="Times New Roman" w:hAnsi="Roboto" w:cs="Times New Roman"/>
@@ -898,7 +697,6 @@
         </w:rPr>
         <w:t>flag</w:t>
       </w:r>
-      <w:proofErr w:type="spellEnd"/>
       <w:r>
         <w:rPr>
           <w:rFonts w:ascii="Roboto" w:eastAsia="Times New Roman" w:hAnsi="Roboto" w:cs="Times New Roman"/>
@@ -918,55 +716,7 @@
           <w:shd w:val="clear" w:color="auto" w:fill="0C1633"/>
           <w:lang w:eastAsia="es-CO"/>
         </w:rPr>
-        <w:t>--</w:t>
-      </w:r>
-      <w:proofErr w:type="spellStart"/>
-      <w:r>
-        <w:rPr>
-          <w:rFonts w:ascii="Courier New" w:eastAsia="Times New Roman" w:hAnsi="Courier New" w:cs="Courier New"/>
-          <w:color w:val="BECDE3"/>
-          <w:sz w:val="24"/>
-          <w:szCs w:val="24"/>
-          <w:shd w:val="clear" w:color="auto" w:fill="0C1633"/>
-          <w:lang w:eastAsia="es-CO"/>
-        </w:rPr>
-        <w:t>allow</w:t>
-      </w:r>
-      <w:proofErr w:type="spellEnd"/>
-      <w:r>
-        <w:rPr>
-          <w:rFonts w:ascii="Courier New" w:eastAsia="Times New Roman" w:hAnsi="Courier New" w:cs="Courier New"/>
-          <w:color w:val="BECDE3"/>
-          <w:sz w:val="24"/>
-          <w:szCs w:val="24"/>
-          <w:shd w:val="clear" w:color="auto" w:fill="0C1633"/>
-          <w:lang w:eastAsia="es-CO"/>
-        </w:rPr>
-        <w:t>-</w:t>
-      </w:r>
-      <w:proofErr w:type="spellStart"/>
-      <w:r>
-        <w:rPr>
-          <w:rFonts w:ascii="Courier New" w:eastAsia="Times New Roman" w:hAnsi="Courier New" w:cs="Courier New"/>
-          <w:color w:val="BECDE3"/>
-          <w:sz w:val="24"/>
-          <w:szCs w:val="24"/>
-          <w:shd w:val="clear" w:color="auto" w:fill="0C1633"/>
-          <w:lang w:eastAsia="es-CO"/>
-        </w:rPr>
-        <w:t>unrelated</w:t>
-      </w:r>
-      <w:proofErr w:type="spellEnd"/>
-      <w:r>
-        <w:rPr>
-          <w:rFonts w:ascii="Courier New" w:eastAsia="Times New Roman" w:hAnsi="Courier New" w:cs="Courier New"/>
-          <w:color w:val="BECDE3"/>
-          <w:sz w:val="24"/>
-          <w:szCs w:val="24"/>
-          <w:shd w:val="clear" w:color="auto" w:fill="0C1633"/>
-          <w:lang w:eastAsia="es-CO"/>
-        </w:rPr>
-        <w:t>-histories</w:t>
+        <w:t>--allow-unrelated-histories</w:t>
       </w:r>
       <w:r>
         <w:rPr>
@@ -1103,43 +853,17 @@
         <w:lastRenderedPageBreak/>
         <w:t>Por último, ahora sí podemos hacer </w:t>
       </w:r>
-      <w:proofErr w:type="spellStart"/>
-      <w:r>
-        <w:rPr>
-          <w:rFonts w:ascii="Courier New" w:eastAsia="Times New Roman" w:hAnsi="Courier New" w:cs="Courier New"/>
-          <w:color w:val="BECDE3"/>
-          <w:sz w:val="24"/>
-          <w:szCs w:val="24"/>
-          <w:shd w:val="clear" w:color="auto" w:fill="0C1633"/>
-          <w:lang w:eastAsia="es-CO"/>
-        </w:rPr>
-        <w:t>git</w:t>
-      </w:r>
-      <w:proofErr w:type="spellEnd"/>
-      <w:r>
-        <w:rPr>
-          <w:rFonts w:ascii="Courier New" w:eastAsia="Times New Roman" w:hAnsi="Courier New" w:cs="Courier New"/>
-          <w:color w:val="BECDE3"/>
-          <w:sz w:val="24"/>
-          <w:szCs w:val="24"/>
-          <w:shd w:val="clear" w:color="auto" w:fill="0C1633"/>
-          <w:lang w:eastAsia="es-CO"/>
-        </w:rPr>
-        <w:t xml:space="preserve"> </w:t>
-      </w:r>
-      <w:proofErr w:type="spellStart"/>
-      <w:r>
-        <w:rPr>
-          <w:rFonts w:ascii="Courier New" w:eastAsia="Times New Roman" w:hAnsi="Courier New" w:cs="Courier New"/>
-          <w:color w:val="BECDE3"/>
-          <w:sz w:val="24"/>
-          <w:szCs w:val="24"/>
-          <w:shd w:val="clear" w:color="auto" w:fill="0C1633"/>
-          <w:lang w:eastAsia="es-CO"/>
-        </w:rPr>
-        <w:t>push</w:t>
-      </w:r>
-      <w:proofErr w:type="spellEnd"/>
+      <w:r>
+        <w:rPr>
+          <w:rFonts w:ascii="Courier New" w:eastAsia="Times New Roman" w:hAnsi="Courier New" w:cs="Courier New"/>
+          <w:color w:val="BECDE3"/>
+          <w:sz w:val="24"/>
+          <w:szCs w:val="24"/>
+          <w:shd w:val="clear" w:color="auto" w:fill="0C1633"/>
+          <w:lang w:eastAsia="es-CO"/>
+        </w:rPr>
+        <w:t>git push</w:t>
+      </w:r>
       <w:r>
         <w:rPr>
           <w:rFonts w:ascii="Roboto" w:eastAsia="Times New Roman" w:hAnsi="Roboto" w:cs="Times New Roman"/>
@@ -1182,7 +906,6 @@
           <w:lang w:eastAsia="es-CO"/>
         </w:rPr>
       </w:pPr>
-      <w:proofErr w:type="spellStart"/>
       <w:r>
         <w:rPr>
           <w:rFonts w:ascii="Courier New" w:eastAsia="Times New Roman" w:hAnsi="Courier New" w:cs="Courier New"/>
@@ -1192,69 +915,8 @@
           <w:shd w:val="clear" w:color="auto" w:fill="0C1633"/>
           <w:lang w:eastAsia="es-CO"/>
         </w:rPr>
-        <w:t>git</w:t>
-      </w:r>
-      <w:proofErr w:type="spellEnd"/>
-      <w:r>
-        <w:rPr>
-          <w:rFonts w:ascii="Courier New" w:eastAsia="Times New Roman" w:hAnsi="Courier New" w:cs="Courier New"/>
-          <w:color w:val="FFFFFF"/>
-          <w:sz w:val="21"/>
-          <w:szCs w:val="21"/>
-          <w:shd w:val="clear" w:color="auto" w:fill="0C1633"/>
-          <w:lang w:eastAsia="es-CO"/>
-        </w:rPr>
-        <w:t xml:space="preserve"> </w:t>
-      </w:r>
-      <w:proofErr w:type="spellStart"/>
-      <w:r>
-        <w:rPr>
-          <w:rFonts w:ascii="Courier New" w:eastAsia="Times New Roman" w:hAnsi="Courier New" w:cs="Courier New"/>
-          <w:color w:val="FFFFFF"/>
-          <w:sz w:val="21"/>
-          <w:szCs w:val="21"/>
-          <w:shd w:val="clear" w:color="auto" w:fill="0C1633"/>
-          <w:lang w:eastAsia="es-CO"/>
-        </w:rPr>
-        <w:t>push</w:t>
-      </w:r>
-      <w:proofErr w:type="spellEnd"/>
-      <w:r>
-        <w:rPr>
-          <w:rFonts w:ascii="Courier New" w:eastAsia="Times New Roman" w:hAnsi="Courier New" w:cs="Courier New"/>
-          <w:color w:val="FFFFFF"/>
-          <w:sz w:val="21"/>
-          <w:szCs w:val="21"/>
-          <w:shd w:val="clear" w:color="auto" w:fill="0C1633"/>
-          <w:lang w:eastAsia="es-CO"/>
-        </w:rPr>
-        <w:t xml:space="preserve"> </w:t>
-      </w:r>
-      <w:proofErr w:type="spellStart"/>
-      <w:r>
-        <w:rPr>
-          <w:rFonts w:ascii="Courier New" w:eastAsia="Times New Roman" w:hAnsi="Courier New" w:cs="Courier New"/>
-          <w:color w:val="FFFFFF"/>
-          <w:sz w:val="21"/>
-          <w:szCs w:val="21"/>
-          <w:shd w:val="clear" w:color="auto" w:fill="0C1633"/>
-          <w:lang w:eastAsia="es-CO"/>
-        </w:rPr>
-        <w:t>origin</w:t>
-      </w:r>
-      <w:proofErr w:type="spellEnd"/>
-      <w:r>
-        <w:rPr>
-          <w:rFonts w:ascii="Courier New" w:eastAsia="Times New Roman" w:hAnsi="Courier New" w:cs="Courier New"/>
-          <w:color w:val="FFFFFF"/>
-          <w:sz w:val="21"/>
-          <w:szCs w:val="21"/>
-          <w:shd w:val="clear" w:color="auto" w:fill="0C1633"/>
-          <w:lang w:eastAsia="es-CO"/>
-        </w:rPr>
-        <w:t xml:space="preserve"> </w:t>
-      </w:r>
-      <w:proofErr w:type="gramStart"/>
+        <w:t xml:space="preserve">git push origin </w:t>
+      </w:r>
       <w:r>
         <w:rPr>
           <w:rFonts w:ascii="Courier New" w:eastAsia="Times New Roman" w:hAnsi="Courier New" w:cs="Courier New"/>
@@ -1268,7 +930,6 @@
         </w:rPr>
         <w:t>master</w:t>
       </w:r>
-      <w:proofErr w:type="gramEnd"/>
     </w:p>
     <w:p>
       <w:pPr>
@@ -1318,29 +979,7 @@
           <w:szCs w:val="24"/>
           <w:lang w:eastAsia="es-CO"/>
         </w:rPr>
-        <w:t>Antes de empezar debemos renombrar la rama ‘máster’ a ‘</w:t>
-      </w:r>
-      <w:proofErr w:type="spellStart"/>
-      <w:r>
-        <w:rPr>
-          <w:rFonts w:ascii="Roboto" w:eastAsia="Times New Roman" w:hAnsi="Roboto" w:cs="Times New Roman"/>
-          <w:color w:val="BECDE3"/>
-          <w:sz w:val="24"/>
-          <w:szCs w:val="24"/>
-          <w:lang w:eastAsia="es-CO"/>
-        </w:rPr>
-        <w:t>main</w:t>
-      </w:r>
-      <w:proofErr w:type="spellEnd"/>
-      <w:r>
-        <w:rPr>
-          <w:rFonts w:ascii="Roboto" w:eastAsia="Times New Roman" w:hAnsi="Roboto" w:cs="Times New Roman"/>
-          <w:color w:val="BECDE3"/>
-          <w:sz w:val="24"/>
-          <w:szCs w:val="24"/>
-          <w:lang w:eastAsia="es-CO"/>
-        </w:rPr>
-        <w:t>’, este es el nuevo estándar en GitHub, para esto:</w:t>
+        <w:t>Antes de empezar debemos renombrar la rama ‘máster’ a ‘main’, este es el nuevo estándar en GitHub, para esto:</w:t>
       </w:r>
     </w:p>
     <w:p>
@@ -1396,67 +1035,17 @@
         </w:rPr>
         <w:t>Ejecutamos el siguiente comando: </w:t>
       </w:r>
-      <w:proofErr w:type="spellStart"/>
-      <w:r>
-        <w:rPr>
-          <w:rFonts w:ascii="Courier New" w:eastAsia="Times New Roman" w:hAnsi="Courier New" w:cs="Courier New"/>
-          <w:color w:val="BECDE3"/>
-          <w:sz w:val="24"/>
-          <w:szCs w:val="24"/>
-          <w:shd w:val="clear" w:color="auto" w:fill="0C1633"/>
-          <w:lang w:eastAsia="es-CO"/>
-        </w:rPr>
-        <w:t>git</w:t>
-      </w:r>
-      <w:proofErr w:type="spellEnd"/>
-      <w:r>
-        <w:rPr>
-          <w:rFonts w:ascii="Courier New" w:eastAsia="Times New Roman" w:hAnsi="Courier New" w:cs="Courier New"/>
-          <w:color w:val="BECDE3"/>
-          <w:sz w:val="24"/>
-          <w:szCs w:val="24"/>
-          <w:shd w:val="clear" w:color="auto" w:fill="0C1633"/>
-          <w:lang w:eastAsia="es-CO"/>
-        </w:rPr>
-        <w:t xml:space="preserve"> </w:t>
-      </w:r>
-      <w:proofErr w:type="spellStart"/>
-      <w:r>
-        <w:rPr>
-          <w:rFonts w:ascii="Courier New" w:eastAsia="Times New Roman" w:hAnsi="Courier New" w:cs="Courier New"/>
-          <w:color w:val="BECDE3"/>
-          <w:sz w:val="24"/>
-          <w:szCs w:val="24"/>
-          <w:shd w:val="clear" w:color="auto" w:fill="0C1633"/>
-          <w:lang w:eastAsia="es-CO"/>
-        </w:rPr>
-        <w:t>branch</w:t>
-      </w:r>
-      <w:proofErr w:type="spellEnd"/>
-      <w:r>
-        <w:rPr>
-          <w:rFonts w:ascii="Courier New" w:eastAsia="Times New Roman" w:hAnsi="Courier New" w:cs="Courier New"/>
-          <w:color w:val="BECDE3"/>
-          <w:sz w:val="24"/>
-          <w:szCs w:val="24"/>
-          <w:shd w:val="clear" w:color="auto" w:fill="0C1633"/>
-          <w:lang w:eastAsia="es-CO"/>
-        </w:rPr>
-        <w:t xml:space="preserve"> -M </w:t>
-      </w:r>
-      <w:proofErr w:type="spellStart"/>
-      <w:r>
-        <w:rPr>
-          <w:rFonts w:ascii="Courier New" w:eastAsia="Times New Roman" w:hAnsi="Courier New" w:cs="Courier New"/>
-          <w:color w:val="BECDE3"/>
-          <w:sz w:val="24"/>
-          <w:szCs w:val="24"/>
-          <w:shd w:val="clear" w:color="auto" w:fill="0C1633"/>
-          <w:lang w:eastAsia="es-CO"/>
-        </w:rPr>
-        <w:t>main</w:t>
-      </w:r>
-      <w:proofErr w:type="spellEnd"/>
+      <w:r>
+        <w:rPr>
+          <w:rFonts w:ascii="Courier New" w:eastAsia="Times New Roman" w:hAnsi="Courier New" w:cs="Courier New"/>
+          <w:color w:val="BECDE3"/>
+          <w:sz w:val="24"/>
+          <w:szCs w:val="24"/>
+          <w:shd w:val="clear" w:color="auto" w:fill="0C1633"/>
+          <w:lang w:eastAsia="es-CO"/>
+        </w:rPr>
+        <w:t>git branch -M main</w:t>
+      </w:r>
     </w:p>
     <w:p>
       <w:pPr>
@@ -1515,29 +1104,7 @@
           <w:szCs w:val="24"/>
           <w:lang w:eastAsia="es-CO"/>
         </w:rPr>
-        <w:t xml:space="preserve"> ya no deja hacer el </w:t>
-      </w:r>
-      <w:proofErr w:type="spellStart"/>
-      <w:r>
-        <w:rPr>
-          <w:rFonts w:ascii="Roboto" w:eastAsia="Times New Roman" w:hAnsi="Roboto" w:cs="Times New Roman"/>
-          <w:color w:val="BECDE3"/>
-          <w:sz w:val="24"/>
-          <w:szCs w:val="24"/>
-          <w:lang w:eastAsia="es-CO"/>
-        </w:rPr>
-        <w:t>push</w:t>
-      </w:r>
-      <w:proofErr w:type="spellEnd"/>
-      <w:r>
-        <w:rPr>
-          <w:rFonts w:ascii="Roboto" w:eastAsia="Times New Roman" w:hAnsi="Roboto" w:cs="Times New Roman"/>
-          <w:color w:val="BECDE3"/>
-          <w:sz w:val="24"/>
-          <w:szCs w:val="24"/>
-          <w:lang w:eastAsia="es-CO"/>
-        </w:rPr>
-        <w:t xml:space="preserve"> con la contraseña del propio GitHub, para esto tenemos que crear un token, y este token es la contraseña que vamos a colocar cuando nos pida clave</w:t>
+        <w:t> ya no deja hacer el push con la contraseña del propio GitHub, para esto tenemos que crear un token, y este token es la contraseña que vamos a colocar cuando nos pida clave</w:t>
       </w:r>
     </w:p>
     <w:p>
@@ -1589,7 +1156,6 @@
         </w:rPr>
         <w:t>Buscamos </w:t>
       </w:r>
-      <w:proofErr w:type="spellStart"/>
       <w:r>
         <w:rPr>
           <w:rFonts w:ascii="Courier New" w:eastAsia="Times New Roman" w:hAnsi="Courier New" w:cs="Courier New"/>
@@ -1601,7 +1167,6 @@
         </w:rPr>
         <w:t>Settings</w:t>
       </w:r>
-      <w:proofErr w:type="spellEnd"/>
     </w:p>
     <w:p>
       <w:pPr>
@@ -1619,67 +1184,27 @@
           <w:lang w:eastAsia="es-CO"/>
         </w:rPr>
       </w:pPr>
-      <w:proofErr w:type="spellStart"/>
-      <w:proofErr w:type="gramStart"/>
-      <w:r>
-        <w:rPr>
-          <w:rFonts w:ascii="Roboto" w:eastAsia="Times New Roman" w:hAnsi="Roboto" w:cs="Times New Roman"/>
-          <w:color w:val="BECDE3"/>
-          <w:sz w:val="24"/>
-          <w:szCs w:val="24"/>
-          <w:lang w:eastAsia="es-CO"/>
-        </w:rPr>
-        <w:t>Click</w:t>
-      </w:r>
-      <w:proofErr w:type="spellEnd"/>
-      <w:proofErr w:type="gramEnd"/>
-      <w:r>
-        <w:rPr>
-          <w:rFonts w:ascii="Roboto" w:eastAsia="Times New Roman" w:hAnsi="Roboto" w:cs="Times New Roman"/>
-          <w:color w:val="BECDE3"/>
-          <w:sz w:val="24"/>
-          <w:szCs w:val="24"/>
-          <w:lang w:eastAsia="es-CO"/>
-        </w:rPr>
-        <w:t xml:space="preserve"> en </w:t>
-      </w:r>
-      <w:proofErr w:type="spellStart"/>
-      <w:r>
-        <w:rPr>
-          <w:rFonts w:ascii="Courier New" w:eastAsia="Times New Roman" w:hAnsi="Courier New" w:cs="Courier New"/>
-          <w:color w:val="BECDE3"/>
-          <w:sz w:val="24"/>
-          <w:szCs w:val="24"/>
-          <w:shd w:val="clear" w:color="auto" w:fill="0C1633"/>
-          <w:lang w:eastAsia="es-CO"/>
-        </w:rPr>
-        <w:t>Developer</w:t>
-      </w:r>
-      <w:proofErr w:type="spellEnd"/>
-      <w:r>
-        <w:rPr>
-          <w:rFonts w:ascii="Courier New" w:eastAsia="Times New Roman" w:hAnsi="Courier New" w:cs="Courier New"/>
-          <w:color w:val="BECDE3"/>
-          <w:sz w:val="24"/>
-          <w:szCs w:val="24"/>
-          <w:shd w:val="clear" w:color="auto" w:fill="0C1633"/>
-          <w:lang w:eastAsia="es-CO"/>
-        </w:rPr>
-        <w:t xml:space="preserve"> </w:t>
-      </w:r>
-      <w:proofErr w:type="spellStart"/>
-      <w:r>
-        <w:rPr>
-          <w:rFonts w:ascii="Courier New" w:eastAsia="Times New Roman" w:hAnsi="Courier New" w:cs="Courier New"/>
-          <w:color w:val="BECDE3"/>
-          <w:sz w:val="24"/>
-          <w:szCs w:val="24"/>
-          <w:shd w:val="clear" w:color="auto" w:fill="0C1633"/>
-          <w:lang w:eastAsia="es-CO"/>
-        </w:rPr>
-        <w:t>settings</w:t>
-      </w:r>
-      <w:proofErr w:type="spellEnd"/>
+      <w:r>
+        <w:rPr>
+          <w:rFonts w:ascii="Roboto" w:eastAsia="Times New Roman" w:hAnsi="Roboto" w:cs="Times New Roman"/>
+          <w:color w:val="BECDE3"/>
+          <w:sz w:val="24"/>
+          <w:szCs w:val="24"/>
+          <w:lang w:eastAsia="es-CO"/>
+        </w:rPr>
+        <w:t>Click en </w:t>
+      </w:r>
+      <w:r>
+        <w:rPr>
+          <w:rFonts w:ascii="Courier New" w:eastAsia="Times New Roman" w:hAnsi="Courier New" w:cs="Courier New"/>
+          <w:color w:val="BECDE3"/>
+          <w:sz w:val="24"/>
+          <w:szCs w:val="24"/>
+          <w:shd w:val="clear" w:color="auto" w:fill="0C1633"/>
+          <w:lang w:eastAsia="es-CO"/>
+        </w:rPr>
+        <w:t>Developer settings</w:t>
+      </w:r>
     </w:p>
     <w:p>
       <w:pPr>
@@ -1697,64 +1222,26 @@
           <w:lang w:eastAsia="es-CO"/>
         </w:rPr>
       </w:pPr>
-      <w:proofErr w:type="spellStart"/>
-      <w:proofErr w:type="gramStart"/>
-      <w:r>
-        <w:rPr>
-          <w:rFonts w:ascii="Roboto" w:eastAsia="Times New Roman" w:hAnsi="Roboto" w:cs="Times New Roman"/>
-          <w:color w:val="BECDE3"/>
-          <w:sz w:val="24"/>
-          <w:szCs w:val="24"/>
-          <w:lang w:eastAsia="es-CO"/>
-        </w:rPr>
-        <w:t>Click</w:t>
-      </w:r>
-      <w:proofErr w:type="spellEnd"/>
-      <w:proofErr w:type="gramEnd"/>
-      <w:r>
-        <w:rPr>
-          <w:rFonts w:ascii="Roboto" w:eastAsia="Times New Roman" w:hAnsi="Roboto" w:cs="Times New Roman"/>
-          <w:color w:val="BECDE3"/>
-          <w:sz w:val="24"/>
-          <w:szCs w:val="24"/>
-          <w:lang w:eastAsia="es-CO"/>
-        </w:rPr>
-        <w:t xml:space="preserve"> en </w:t>
-      </w:r>
-      <w:r>
-        <w:rPr>
-          <w:rFonts w:ascii="Courier New" w:eastAsia="Times New Roman" w:hAnsi="Courier New" w:cs="Courier New"/>
-          <w:color w:val="BECDE3"/>
-          <w:sz w:val="24"/>
-          <w:szCs w:val="24"/>
-          <w:shd w:val="clear" w:color="auto" w:fill="0C1633"/>
-          <w:lang w:eastAsia="es-CO"/>
-        </w:rPr>
-        <w:t xml:space="preserve">Personal </w:t>
-      </w:r>
-      <w:proofErr w:type="spellStart"/>
-      <w:r>
-        <w:rPr>
-          <w:rFonts w:ascii="Courier New" w:eastAsia="Times New Roman" w:hAnsi="Courier New" w:cs="Courier New"/>
-          <w:color w:val="BECDE3"/>
-          <w:sz w:val="24"/>
-          <w:szCs w:val="24"/>
-          <w:shd w:val="clear" w:color="auto" w:fill="0C1633"/>
-          <w:lang w:eastAsia="es-CO"/>
-        </w:rPr>
-        <w:t>access</w:t>
-      </w:r>
-      <w:proofErr w:type="spellEnd"/>
-      <w:r>
-        <w:rPr>
-          <w:rFonts w:ascii="Courier New" w:eastAsia="Times New Roman" w:hAnsi="Courier New" w:cs="Courier New"/>
-          <w:color w:val="BECDE3"/>
-          <w:sz w:val="24"/>
-          <w:szCs w:val="24"/>
-          <w:shd w:val="clear" w:color="auto" w:fill="0C1633"/>
-          <w:lang w:eastAsia="es-CO"/>
-        </w:rPr>
-        <w:t xml:space="preserve"> tokens</w:t>
+      <w:r>
+        <w:rPr>
+          <w:rFonts w:ascii="Roboto" w:eastAsia="Times New Roman" w:hAnsi="Roboto" w:cs="Times New Roman"/>
+          <w:color w:val="BECDE3"/>
+          <w:sz w:val="24"/>
+          <w:szCs w:val="24"/>
+          <w:lang w:eastAsia="es-CO"/>
+        </w:rPr>
+        <w:t>Click en </w:t>
+      </w:r>
+      <w:r>
+        <w:rPr>
+          <w:rFonts w:ascii="Courier New" w:eastAsia="Times New Roman" w:hAnsi="Courier New" w:cs="Courier New"/>
+          <w:color w:val="BECDE3"/>
+          <w:sz w:val="24"/>
+          <w:szCs w:val="24"/>
+          <w:shd w:val="clear" w:color="auto" w:fill="0C1633"/>
+          <w:lang w:eastAsia="es-CO"/>
+        </w:rPr>
+        <w:t>Personal access tokens</w:t>
       </w:r>
     </w:p>
     <w:p>
@@ -1773,53 +1260,26 @@
           <w:lang w:eastAsia="es-CO"/>
         </w:rPr>
       </w:pPr>
-      <w:proofErr w:type="spellStart"/>
-      <w:proofErr w:type="gramStart"/>
-      <w:r>
-        <w:rPr>
-          <w:rFonts w:ascii="Roboto" w:eastAsia="Times New Roman" w:hAnsi="Roboto" w:cs="Times New Roman"/>
-          <w:color w:val="BECDE3"/>
-          <w:sz w:val="24"/>
-          <w:szCs w:val="24"/>
-          <w:lang w:eastAsia="es-CO"/>
-        </w:rPr>
-        <w:t>Click</w:t>
-      </w:r>
-      <w:proofErr w:type="spellEnd"/>
-      <w:proofErr w:type="gramEnd"/>
-      <w:r>
-        <w:rPr>
-          <w:rFonts w:ascii="Roboto" w:eastAsia="Times New Roman" w:hAnsi="Roboto" w:cs="Times New Roman"/>
-          <w:color w:val="BECDE3"/>
-          <w:sz w:val="24"/>
-          <w:szCs w:val="24"/>
-          <w:lang w:eastAsia="es-CO"/>
-        </w:rPr>
-        <w:t xml:space="preserve"> en </w:t>
-      </w:r>
-      <w:proofErr w:type="spellStart"/>
-      <w:r>
-        <w:rPr>
-          <w:rFonts w:ascii="Courier New" w:eastAsia="Times New Roman" w:hAnsi="Courier New" w:cs="Courier New"/>
-          <w:color w:val="BECDE3"/>
-          <w:sz w:val="24"/>
-          <w:szCs w:val="24"/>
-          <w:shd w:val="clear" w:color="auto" w:fill="0C1633"/>
-          <w:lang w:eastAsia="es-CO"/>
-        </w:rPr>
-        <w:t>Generate</w:t>
-      </w:r>
-      <w:proofErr w:type="spellEnd"/>
-      <w:r>
-        <w:rPr>
-          <w:rFonts w:ascii="Courier New" w:eastAsia="Times New Roman" w:hAnsi="Courier New" w:cs="Courier New"/>
-          <w:color w:val="BECDE3"/>
-          <w:sz w:val="24"/>
-          <w:szCs w:val="24"/>
-          <w:shd w:val="clear" w:color="auto" w:fill="0C1633"/>
-          <w:lang w:eastAsia="es-CO"/>
-        </w:rPr>
-        <w:t xml:space="preserve"> new token</w:t>
+      <w:r>
+        <w:rPr>
+          <w:rFonts w:ascii="Roboto" w:eastAsia="Times New Roman" w:hAnsi="Roboto" w:cs="Times New Roman"/>
+          <w:color w:val="BECDE3"/>
+          <w:sz w:val="24"/>
+          <w:szCs w:val="24"/>
+          <w:lang w:eastAsia="es-CO"/>
+        </w:rPr>
+        <w:t>Click en </w:t>
+      </w:r>
+      <w:r>
+        <w:rPr>
+          <w:rFonts w:ascii="Courier New" w:eastAsia="Times New Roman" w:hAnsi="Courier New" w:cs="Courier New"/>
+          <w:color w:val="BECDE3"/>
+          <w:sz w:val="24"/>
+          <w:szCs w:val="24"/>
+          <w:shd w:val="clear" w:color="auto" w:fill="0C1633"/>
+          <w:lang w:eastAsia="es-CO"/>
+        </w:rPr>
+        <w:t>Generate new token</w:t>
       </w:r>
       <w:r>
         <w:rPr>
@@ -1856,58 +1316,61 @@
           <w:szCs w:val="24"/>
           <w:lang w:eastAsia="es-CO"/>
         </w:rPr>
-        <w:t xml:space="preserve">Tildar en repo y luego </w:t>
-      </w:r>
-      <w:proofErr w:type="spellStart"/>
-      <w:proofErr w:type="gramStart"/>
-      <w:r>
-        <w:rPr>
-          <w:rFonts w:ascii="Roboto" w:eastAsia="Times New Roman" w:hAnsi="Roboto" w:cs="Times New Roman"/>
-          <w:color w:val="BECDE3"/>
-          <w:sz w:val="24"/>
-          <w:szCs w:val="24"/>
-          <w:lang w:eastAsia="es-CO"/>
-        </w:rPr>
-        <w:t>click</w:t>
-      </w:r>
-      <w:proofErr w:type="spellEnd"/>
-      <w:proofErr w:type="gramEnd"/>
-      <w:r>
-        <w:rPr>
-          <w:rFonts w:ascii="Roboto" w:eastAsia="Times New Roman" w:hAnsi="Roboto" w:cs="Times New Roman"/>
-          <w:color w:val="BECDE3"/>
-          <w:sz w:val="24"/>
-          <w:szCs w:val="24"/>
-          <w:lang w:eastAsia="es-CO"/>
-        </w:rPr>
-        <w:t xml:space="preserve"> en el botón verde </w:t>
-      </w:r>
-      <w:proofErr w:type="spellStart"/>
-      <w:r>
-        <w:rPr>
-          <w:rFonts w:ascii="Courier New" w:eastAsia="Times New Roman" w:hAnsi="Courier New" w:cs="Courier New"/>
-          <w:color w:val="BECDE3"/>
-          <w:sz w:val="24"/>
-          <w:szCs w:val="24"/>
-          <w:shd w:val="clear" w:color="auto" w:fill="0C1633"/>
-          <w:lang w:eastAsia="es-CO"/>
-        </w:rPr>
-        <w:t>Generate</w:t>
-      </w:r>
-      <w:proofErr w:type="spellEnd"/>
-      <w:r>
-        <w:rPr>
-          <w:rFonts w:ascii="Courier New" w:eastAsia="Times New Roman" w:hAnsi="Courier New" w:cs="Courier New"/>
-          <w:color w:val="BECDE3"/>
-          <w:sz w:val="24"/>
-          <w:szCs w:val="24"/>
-          <w:shd w:val="clear" w:color="auto" w:fill="0C1633"/>
-          <w:lang w:eastAsia="es-CO"/>
-        </w:rPr>
-        <w:t xml:space="preserve"> token</w:t>
+        <w:t>Tildar en repo y luego click en el botón verde </w:t>
+      </w:r>
+      <w:r>
+        <w:rPr>
+          <w:rFonts w:ascii="Courier New" w:eastAsia="Times New Roman" w:hAnsi="Courier New" w:cs="Courier New"/>
+          <w:color w:val="BECDE3"/>
+          <w:sz w:val="24"/>
+          <w:szCs w:val="24"/>
+          <w:shd w:val="clear" w:color="auto" w:fill="0C1633"/>
+          <w:lang w:eastAsia="es-CO"/>
+        </w:rPr>
+        <w:t>Generate token</w:t>
       </w:r>
     </w:p>
     <w:p/>
+    <w:p>
+      <w:r>
+        <w:lastRenderedPageBreak/>
+        <w:drawing>
+          <wp:inline distT="0" distB="0" distL="0" distR="0" wp14:anchorId="07993120" wp14:editId="7B4777EC">
+            <wp:extent cx="5612130" cy="4255135"/>
+            <wp:effectExtent l="0" t="0" r="7620" b="0"/>
+            <wp:docPr id="1" name="Imagen 1"/>
+            <wp:cNvGraphicFramePr>
+              <a:graphicFrameLocks xmlns:a="http://schemas.openxmlformats.org/drawingml/2006/main" noChangeAspect="1"/>
+            </wp:cNvGraphicFramePr>
+            <a:graphic xmlns:a="http://schemas.openxmlformats.org/drawingml/2006/main">
+              <a:graphicData uri="http://schemas.openxmlformats.org/drawingml/2006/picture">
+                <pic:pic xmlns:pic="http://schemas.openxmlformats.org/drawingml/2006/picture">
+                  <pic:nvPicPr>
+                    <pic:cNvPr id="1" name=""/>
+                    <pic:cNvPicPr/>
+                  </pic:nvPicPr>
+                  <pic:blipFill>
+                    <a:blip r:embed="rId5"/>
+                    <a:stretch>
+                      <a:fillRect/>
+                    </a:stretch>
+                  </pic:blipFill>
+                  <pic:spPr>
+                    <a:xfrm>
+                      <a:off x="0" y="0"/>
+                      <a:ext cx="5612130" cy="4255135"/>
+                    </a:xfrm>
+                    <a:prstGeom prst="rect">
+                      <a:avLst/>
+                    </a:prstGeom>
+                  </pic:spPr>
+                </pic:pic>
+              </a:graphicData>
+            </a:graphic>
+          </wp:inline>
+        </w:drawing>
+      </w:r>
+    </w:p>
     <w:sectPr>
       <w:pgSz w:w="12240" w:h="15840"/>
       <w:pgMar w:top="1417" w:right="1701" w:bottom="1417" w:left="1701" w:header="708" w:footer="708" w:gutter="0"/>

</xml_diff>